<commit_message>
Added Show Restaurant Functionality
</commit_message>
<xml_diff>
--- a/wk2-C#_Fundamentals/Wk2_Notes.docx
+++ b/wk2-C#_Fundamentals/Wk2_Notes.docx
@@ -711,6 +711,12 @@
         <w:pStyle w:val="Heading2"/>
       </w:pPr>
       <w:r>
+        <w:rPr>
+          <w:rFonts w:cstheme="majorHAnsi"/>
+        </w:rPr>
+        <w:t>×</w:t>
+      </w:r>
+      <w:r>
         <w:t>Managed Code</w:t>
       </w:r>
     </w:p>
@@ -744,6 +750,12 @@
         <w:pStyle w:val="Heading2"/>
       </w:pPr>
       <w:r>
+        <w:rPr>
+          <w:rFonts w:cstheme="majorHAnsi"/>
+        </w:rPr>
+        <w:t>×</w:t>
+      </w:r>
+      <w:r>
         <w:t>Unmanaged Code</w:t>
       </w:r>
     </w:p>
@@ -789,6 +801,12 @@
         <w:pStyle w:val="Heading1"/>
       </w:pPr>
       <w:r>
+        <w:rPr>
+          <w:rFonts w:cstheme="majorHAnsi"/>
+        </w:rPr>
+        <w:t>×</w:t>
+      </w:r>
+      <w:r>
         <w:t>CLI</w:t>
       </w:r>
     </w:p>
@@ -890,6 +908,12 @@
         <w:pStyle w:val="Heading2"/>
       </w:pPr>
       <w:r>
+        <w:rPr>
+          <w:rFonts w:cstheme="majorHAnsi"/>
+        </w:rPr>
+        <w:t>×</w:t>
+      </w:r>
+      <w:r>
         <w:t>CLS</w:t>
       </w:r>
     </w:p>
@@ -1103,7 +1127,13 @@
         <w:pStyle w:val="Heading1"/>
       </w:pPr>
       <w:r>
+        <w:rPr>
+          <w:rFonts w:cstheme="majorHAnsi"/>
+        </w:rPr>
         <w:lastRenderedPageBreak/>
+        <w:t>×</w:t>
+      </w:r>
+      <w:r>
         <w:t>Garbage Collection</w:t>
       </w:r>
     </w:p>
@@ -1297,8 +1327,13 @@
           <w:numId w:val="1"/>
         </w:numPr>
       </w:pPr>
-      <w:r>
-        <w:t>Values types</w:t>
+      <w:proofErr w:type="gramStart"/>
+      <w:r>
+        <w:t>Values</w:t>
+      </w:r>
+      <w:proofErr w:type="gramEnd"/>
+      <w:r>
+        <w:t xml:space="preserve"> types</w:t>
       </w:r>
       <w:r>
         <w:t>:</w:t>
@@ -1361,13 +1396,7 @@
         </w:numPr>
       </w:pPr>
       <w:r>
-        <w:t xml:space="preserve">Etc. </w:t>
-      </w:r>
-      <w:r>
-        <w:t>–</w:t>
-      </w:r>
-      <w:r>
-        <w:t xml:space="preserve"> there are a lot more</w:t>
+        <w:t>Etc. – there are a lot more</w:t>
       </w:r>
     </w:p>
     <w:p>
@@ -1413,8 +1442,13 @@
       <w:pPr>
         <w:pStyle w:val="Heading2"/>
       </w:pPr>
-      <w:r>
-        <w:t>Values Types</w:t>
+      <w:proofErr w:type="gramStart"/>
+      <w:r>
+        <w:t>Values</w:t>
+      </w:r>
+      <w:proofErr w:type="gramEnd"/>
+      <w:r>
+        <w:t xml:space="preserve"> Types</w:t>
       </w:r>
     </w:p>
     <w:p>
@@ -1710,10 +1744,12 @@
         <w:t xml:space="preserve">They come from </w:t>
       </w:r>
       <w:proofErr w:type="spellStart"/>
+      <w:proofErr w:type="gramStart"/>
       <w:r>
         <w:t>System.Collections.Generic</w:t>
       </w:r>
       <w:proofErr w:type="spellEnd"/>
+      <w:proofErr w:type="gramEnd"/>
       <w:r>
         <w:t xml:space="preserve"> namespace</w:t>
       </w:r>
@@ -1790,15 +1826,30 @@
         </w:numPr>
       </w:pPr>
       <w:r>
+        <w:rPr>
+          <w:b/>
+          <w:bCs/>
+        </w:rPr>
         <w:t>Dictionary&lt;</w:t>
       </w:r>
       <w:proofErr w:type="spellStart"/>
       <w:r>
+        <w:rPr>
+          <w:b/>
+          <w:bCs/>
+        </w:rPr>
         <w:t>TKey</w:t>
       </w:r>
       <w:proofErr w:type="spellEnd"/>
       <w:r>
-        <w:t>, TValue&gt; - a collection that represents a key/value pair</w:t>
+        <w:rPr>
+          <w:b/>
+          <w:bCs/>
+        </w:rPr>
+        <w:t>, TValue&gt;</w:t>
+      </w:r>
+      <w:r>
+        <w:t xml:space="preserve"> - a collection that represents a key/value pair</w:t>
       </w:r>
     </w:p>
     <w:p>
@@ -1834,9 +1885,14 @@
       </w:r>
       <w:proofErr w:type="spellStart"/>
       <w:r>
-        <w:t>System.Collections</w:t>
+        <w:t>System.</w:t>
+      </w:r>
+      <w:proofErr w:type="gramStart"/>
+      <w:r>
+        <w:t>Collections</w:t>
       </w:r>
       <w:proofErr w:type="spellEnd"/>
+      <w:proofErr w:type="gramEnd"/>
       <w:r>
         <w:t xml:space="preserve"> namespace</w:t>
       </w:r>
@@ -1905,6 +1961,8 @@
         <w:t>Stack</w:t>
       </w:r>
     </w:p>
+    <w:p/>
+    <w:p/>
     <w:sectPr>
       <w:pgSz w:w="12240" w:h="15840"/>
       <w:pgMar w:top="1440" w:right="1440" w:bottom="1440" w:left="1440" w:header="720" w:footer="720" w:gutter="0"/>

</xml_diff>

<commit_message>
Added Heap and Stack diagram
</commit_message>
<xml_diff>
--- a/wk2-C#_Fundamentals/Wk2_Notes.docx
+++ b/wk2-C#_Fundamentals/Wk2_Notes.docx
@@ -394,15 +394,7 @@
         </w:numPr>
       </w:pPr>
       <w:r>
-        <w:t>It is a group of files that was generated by the SDK that the computer understands and can execute (for windows, it will be the .exe and .</w:t>
-      </w:r>
-      <w:proofErr w:type="spellStart"/>
-      <w:r>
-        <w:t>dll</w:t>
-      </w:r>
-      <w:proofErr w:type="spellEnd"/>
-      <w:r>
-        <w:t xml:space="preserve"> files)</w:t>
+        <w:t>It is a group of files that was generated by the SDK that the computer understands and can execute (for windows, it will be the .exe and .dll files)</w:t>
       </w:r>
     </w:p>
     <w:p>
@@ -1181,13 +1173,8 @@
           <w:numId w:val="1"/>
         </w:numPr>
       </w:pPr>
-      <w:proofErr w:type="spellStart"/>
-      <w:r>
-        <w:t>IDisposable</w:t>
-      </w:r>
-      <w:proofErr w:type="spellEnd"/>
-      <w:r>
-        <w:t xml:space="preserve"> interface will clean up those external resources</w:t>
+      <w:r>
+        <w:t>IDisposable interface will clean up those external resources</w:t>
       </w:r>
     </w:p>
     <w:p>
@@ -1296,15 +1283,7 @@
         </w:numPr>
       </w:pPr>
       <w:r>
-        <w:t xml:space="preserve">Fun fact! C# all data types inherit from </w:t>
-      </w:r>
-      <w:proofErr w:type="spellStart"/>
-      <w:r>
-        <w:t>System.Object</w:t>
-      </w:r>
-      <w:proofErr w:type="spellEnd"/>
-      <w:r>
-        <w:t xml:space="preserve"> class</w:t>
+        <w:t>Fun fact! C# all data types inherit from System.Object class</w:t>
       </w:r>
     </w:p>
     <w:p>
@@ -1327,13 +1306,8 @@
           <w:numId w:val="1"/>
         </w:numPr>
       </w:pPr>
-      <w:proofErr w:type="gramStart"/>
-      <w:r>
-        <w:t>Values</w:t>
-      </w:r>
-      <w:proofErr w:type="gramEnd"/>
-      <w:r>
-        <w:t xml:space="preserve"> types</w:t>
+      <w:r>
+        <w:t>Values types</w:t>
       </w:r>
       <w:r>
         <w:t>:</w:t>
@@ -1442,13 +1416,8 @@
       <w:pPr>
         <w:pStyle w:val="Heading2"/>
       </w:pPr>
-      <w:proofErr w:type="gramStart"/>
-      <w:r>
-        <w:t>Values</w:t>
-      </w:r>
-      <w:proofErr w:type="gramEnd"/>
-      <w:r>
-        <w:t xml:space="preserve"> Types</w:t>
+      <w:r>
+        <w:t>Values Types</w:t>
       </w:r>
     </w:p>
     <w:p>
@@ -1472,21 +1441,8 @@
         </w:numPr>
       </w:pPr>
       <w:r>
-        <w:t xml:space="preserve">They derived from the </w:t>
-      </w:r>
-      <w:proofErr w:type="spellStart"/>
-      <w:r>
-        <w:t>System.ValueType</w:t>
-      </w:r>
-      <w:proofErr w:type="spellEnd"/>
-      <w:r>
-        <w:t xml:space="preserve"> which inherits from </w:t>
-      </w:r>
-      <w:proofErr w:type="spellStart"/>
-      <w:r>
-        <w:t>System.Object</w:t>
-      </w:r>
-      <w:proofErr w:type="spellEnd"/>
+        <w:t>They derived from the System.ValueType which inherits from System.Object</w:t>
+      </w:r>
     </w:p>
     <w:p>
       <w:pPr>
@@ -1659,6 +1615,53 @@
         <w:t>stack</w:t>
       </w:r>
     </w:p>
+    <w:p>
+      <w:pPr>
+        <w:pStyle w:val="Heading2"/>
+      </w:pPr>
+      <w:r>
+        <w:t>Diagram of heap and stack</w:t>
+      </w:r>
+    </w:p>
+    <w:p>
+      <w:r>
+        <w:drawing>
+          <wp:inline distT="0" distB="0" distL="0" distR="0" wp14:anchorId="5724B7A3" wp14:editId="45D18A22">
+            <wp:extent cx="5943600" cy="6178550"/>
+            <wp:effectExtent l="0" t="0" r="0" b="0"/>
+            <wp:docPr id="1" name="Picture 1" descr="Diagram&#10;&#10;Description automatically generated"/>
+            <wp:cNvGraphicFramePr>
+              <a:graphicFrameLocks xmlns:a="http://schemas.openxmlformats.org/drawingml/2006/main" noChangeAspect="1"/>
+            </wp:cNvGraphicFramePr>
+            <a:graphic xmlns:a="http://schemas.openxmlformats.org/drawingml/2006/main">
+              <a:graphicData uri="http://schemas.openxmlformats.org/drawingml/2006/picture">
+                <pic:pic xmlns:pic="http://schemas.openxmlformats.org/drawingml/2006/picture">
+                  <pic:nvPicPr>
+                    <pic:cNvPr id="1" name="Picture 1" descr="Diagram&#10;&#10;Description automatically generated"/>
+                    <pic:cNvPicPr/>
+                  </pic:nvPicPr>
+                  <pic:blipFill>
+                    <a:blip r:embed="rId5"/>
+                    <a:stretch>
+                      <a:fillRect/>
+                    </a:stretch>
+                  </pic:blipFill>
+                  <pic:spPr>
+                    <a:xfrm>
+                      <a:off x="0" y="0"/>
+                      <a:ext cx="5943600" cy="6178550"/>
+                    </a:xfrm>
+                    <a:prstGeom prst="rect">
+                      <a:avLst/>
+                    </a:prstGeom>
+                  </pic:spPr>
+                </pic:pic>
+              </a:graphicData>
+            </a:graphic>
+          </wp:inline>
+        </w:drawing>
+      </w:r>
+    </w:p>
     <w:p/>
     <w:p>
       <w:pPr>
@@ -1689,15 +1692,8 @@
         </w:numPr>
       </w:pPr>
       <w:r>
-        <w:t xml:space="preserve">All collection methods to add, remove, find items since they all inherit from </w:t>
-      </w:r>
-      <w:proofErr w:type="spellStart"/>
-      <w:r>
-        <w:t>IEnumerable</w:t>
-      </w:r>
-      <w:proofErr w:type="spellEnd"/>
-      <w:r>
-        <w:t xml:space="preserve"> interface</w:t>
+        <w:lastRenderedPageBreak/>
+        <w:t>All collection methods to add, remove, find items since they all inherit from IEnumerable interface</w:t>
       </w:r>
     </w:p>
     <w:p>
@@ -1749,17 +1745,7 @@
         </w:numPr>
       </w:pPr>
       <w:r>
-        <w:t xml:space="preserve">They come from </w:t>
-      </w:r>
-      <w:proofErr w:type="spellStart"/>
-      <w:proofErr w:type="gramStart"/>
-      <w:r>
-        <w:t>System.Collections.Generic</w:t>
-      </w:r>
-      <w:proofErr w:type="spellEnd"/>
-      <w:proofErr w:type="gramEnd"/>
-      <w:r>
-        <w:t xml:space="preserve"> namespace</w:t>
+        <w:t>They come from System.Collections.Generic namespace</w:t>
       </w:r>
     </w:p>
     <w:p>
@@ -1838,23 +1824,7 @@
           <w:b/>
           <w:bCs/>
         </w:rPr>
-        <w:t>Dictionary&lt;</w:t>
-      </w:r>
-      <w:proofErr w:type="spellStart"/>
-      <w:r>
-        <w:rPr>
-          <w:b/>
-          <w:bCs/>
-        </w:rPr>
-        <w:t>TKey</w:t>
-      </w:r>
-      <w:proofErr w:type="spellEnd"/>
-      <w:r>
-        <w:rPr>
-          <w:b/>
-          <w:bCs/>
-        </w:rPr>
-        <w:t>, TValue&gt;</w:t>
+        <w:t>Dictionary&lt;TKey, TValue&gt;</w:t>
       </w:r>
       <w:r>
         <w:t xml:space="preserve"> - a collection that represents a key/value pair</w:t>
@@ -1889,20 +1859,7 @@
         </w:numPr>
       </w:pPr>
       <w:r>
-        <w:t xml:space="preserve">They come from the </w:t>
-      </w:r>
-      <w:proofErr w:type="spellStart"/>
-      <w:r>
-        <w:t>System.</w:t>
-      </w:r>
-      <w:proofErr w:type="gramStart"/>
-      <w:r>
-        <w:t>Collections</w:t>
-      </w:r>
-      <w:proofErr w:type="spellEnd"/>
-      <w:proofErr w:type="gramEnd"/>
-      <w:r>
-        <w:t xml:space="preserve"> namespace</w:t>
+        <w:t>They come from the System.Collections namespace</w:t>
       </w:r>
     </w:p>
     <w:p>
@@ -1925,25 +1882,21 @@
           <w:numId w:val="1"/>
         </w:numPr>
       </w:pPr>
-      <w:proofErr w:type="spellStart"/>
       <w:r>
         <w:t>ArrayList</w:t>
       </w:r>
-      <w:proofErr w:type="spellEnd"/>
-    </w:p>
-    <w:p>
-      <w:pPr>
-        <w:pStyle w:val="ListParagraph"/>
-        <w:numPr>
-          <w:ilvl w:val="1"/>
-          <w:numId w:val="1"/>
-        </w:numPr>
-      </w:pPr>
-      <w:proofErr w:type="spellStart"/>
+    </w:p>
+    <w:p>
+      <w:pPr>
+        <w:pStyle w:val="ListParagraph"/>
+        <w:numPr>
+          <w:ilvl w:val="1"/>
+          <w:numId w:val="1"/>
+        </w:numPr>
+      </w:pPr>
       <w:r>
         <w:t>SortedList</w:t>
       </w:r>
-      <w:proofErr w:type="spellEnd"/>
     </w:p>
     <w:p>
       <w:pPr>
@@ -2031,16 +1984,12 @@
       <w:r>
         <w:t xml:space="preserve">Popular choice in .NET and it is provided by using </w:t>
       </w:r>
-      <w:proofErr w:type="spellStart"/>
-      <w:proofErr w:type="gramStart"/>
       <w:r>
         <w:rPr>
           <w:u w:val="single"/>
         </w:rPr>
         <w:t>System.Text.Json</w:t>
       </w:r>
-      <w:proofErr w:type="spellEnd"/>
-      <w:proofErr w:type="gramEnd"/>
       <w:r>
         <w:t xml:space="preserve"> namespace</w:t>
       </w:r>
@@ -2078,7 +2027,6 @@
         </w:numPr>
       </w:pPr>
       <w:r>
-        <w:lastRenderedPageBreak/>
         <w:t xml:space="preserve"> </w:t>
       </w:r>
       <w:r>

</xml_diff>